<commit_message>
subiendo el segundo archivo-Jorge
</commit_message>
<xml_diff>
--- a/Documento.docx
+++ b/Documento.docx
@@ -9,16 +9,7 @@
         </w:rPr>
       </w:pPr>
       <w:r>
-        <w:t>Buenos d</w:t>
-      </w:r>
-      <w:r>
-        <w:t>í</w:t>
-      </w:r>
-      <w:r>
-        <w:t>a</w:t>
-      </w:r>
-      <w:r>
-        <w:t>s</w:t>
+        <w:t>Adios</w:t>
       </w:r>
     </w:p>
     <w:sectPr>

</xml_diff>

<commit_message>
subiendo version con errores
</commit_message>
<xml_diff>
--- a/Documento.docx
+++ b/Documento.docx
@@ -9,16 +9,7 @@
         </w:rPr>
       </w:pPr>
       <w:r>
-        <w:t>Buenos d</w:t>
-      </w:r>
-      <w:r>
-        <w:t>í</w:t>
-      </w:r>
-      <w:r>
-        <w:t>a</w:t>
-      </w:r>
-      <w:r>
-        <w:t>s</w:t>
+        <w:t>Versión con errores</w:t>
       </w:r>
     </w:p>
     <w:sectPr>

</xml_diff>

<commit_message>
subiendo version anterior a los errores
</commit_message>
<xml_diff>
--- a/Documento.docx
+++ b/Documento.docx
@@ -9,7 +9,16 @@
         </w:rPr>
       </w:pPr>
       <w:r>
-        <w:t>Versión con errores</w:t>
+        <w:t>Buenos d</w:t>
+      </w:r>
+      <w:r>
+        <w:t>í</w:t>
+      </w:r>
+      <w:r>
+        <w:t>a</w:t>
+      </w:r>
+      <w:r>
+        <w:t>s</w:t>
       </w:r>
     </w:p>
     <w:sectPr>

</xml_diff>